<commit_message>
At least i tried
</commit_message>
<xml_diff>
--- a/Project Report.docx
+++ b/Project Report.docx
@@ -477,7 +477,43 @@
           <w:szCs w:val="28"/>
           <w:lang w:val="en-PK"/>
         </w:rPr>
-        <w:t>This project analyzes the "E-commerce Customer Data for Behavior Analysis" dataset (&gt;500 records, mixed features like demographics and purchases) to reveal customer patterns and insights for e-commerce strategies. It involves preprocessing (handling missing values, encoding), EDA (trends, visualizations), association rule mining (co-purchase patterns, e.g., electronics bundles), classification models (Decision Tree, Naive Bayes, KNN; evaluated on accuracy, etc., for churn prediction), and K-means clustering for segmentation. Key outcomes include personalized recommendations, inventory optimization, and loyalty programs to boost sales and reduce churn, with challenges like imbalanced data resolved via resampling. The study showcases data mining's role in enhancing customer engagement and decision-making.</w:t>
+        <w:t xml:space="preserve">This project </w:t>
+      </w:r>
+      <w:proofErr w:type="spellStart"/>
+      <w:r>
+        <w:rPr>
+          <w:sz w:val="28"/>
+          <w:szCs w:val="28"/>
+          <w:lang w:val="en-PK"/>
+        </w:rPr>
+        <w:t>analyzes</w:t>
+      </w:r>
+      <w:proofErr w:type="spellEnd"/>
+      <w:r>
+        <w:rPr>
+          <w:sz w:val="28"/>
+          <w:szCs w:val="28"/>
+          <w:lang w:val="en-PK"/>
+        </w:rPr>
+        <w:t xml:space="preserve"> the "E-commerce Customer Data for </w:t>
+      </w:r>
+      <w:proofErr w:type="spellStart"/>
+      <w:r>
+        <w:rPr>
+          <w:sz w:val="28"/>
+          <w:szCs w:val="28"/>
+          <w:lang w:val="en-PK"/>
+        </w:rPr>
+        <w:t>Behavior</w:t>
+      </w:r>
+      <w:proofErr w:type="spellEnd"/>
+      <w:r>
+        <w:rPr>
+          <w:sz w:val="28"/>
+          <w:szCs w:val="28"/>
+          <w:lang w:val="en-PK"/>
+        </w:rPr>
+        <w:t xml:space="preserve"> Analysis" dataset (&gt;500 records, mixed features like demographics and purchases) to reveal customer patterns and insights for e-commerce strategies. It involves preprocessing (handling missing values, encoding), EDA (trends, visualizations), association rule mining (co-purchase patterns, e.g., electronics bundles), classification models (Decision Tree, Naive Bayes, KNN; evaluated on accuracy, etc., for churn prediction), and K-means clustering for segmentation. Key outcomes include personalized recommendations, inventory optimization, and loyalty programs to boost sales and reduce churn, with challenges like imbalanced data resolved via resampling. The study showcases data mining's role in enhancing customer engagement and decision-making.</w:t>
       </w:r>
     </w:p>
     <w:p>
@@ -1208,8 +1244,18 @@
           <w:szCs w:val="28"/>
           <w:lang w:val="en-US"/>
         </w:rPr>
-        <w:t>Product Price, Quantity, Total Purchase Amount, Payment Method, Customer Age, Returns, Customer name, Age, Gender, Churn, dtype</w:t>
-      </w:r>
+        <w:t xml:space="preserve">Product Price, Quantity, Total Purchase Amount, Payment Method, Customer Age, Returns, Customer name, Age, Gender, Churn, </w:t>
+      </w:r>
+      <w:proofErr w:type="spellStart"/>
+      <w:r>
+        <w:rPr>
+          <w:sz w:val="28"/>
+          <w:szCs w:val="28"/>
+          <w:lang w:val="en-US"/>
+        </w:rPr>
+        <w:t>dtype</w:t>
+      </w:r>
+      <w:proofErr w:type="spellEnd"/>
       <w:r>
         <w:rPr>
           <w:sz w:val="28"/>
@@ -1379,7 +1425,39 @@
           <w:sz w:val="28"/>
           <w:szCs w:val="28"/>
         </w:rPr>
-        <w:t>After searching the whole dataset for duplicate values using the function .duplicate().sum() zero duplicate values were found hence no processing is required.</w:t>
+        <w:t xml:space="preserve">After searching the whole dataset for duplicate values using the </w:t>
+      </w:r>
+      <w:proofErr w:type="gramStart"/>
+      <w:r>
+        <w:rPr>
+          <w:sz w:val="28"/>
+          <w:szCs w:val="28"/>
+        </w:rPr>
+        <w:t>function .duplicate</w:t>
+      </w:r>
+      <w:proofErr w:type="gramEnd"/>
+      <w:r>
+        <w:rPr>
+          <w:sz w:val="28"/>
+          <w:szCs w:val="28"/>
+        </w:rPr>
+        <w:t>(</w:t>
+      </w:r>
+      <w:proofErr w:type="gramStart"/>
+      <w:r>
+        <w:rPr>
+          <w:sz w:val="28"/>
+          <w:szCs w:val="28"/>
+        </w:rPr>
+        <w:t>).sum</w:t>
+      </w:r>
+      <w:proofErr w:type="gramEnd"/>
+      <w:r>
+        <w:rPr>
+          <w:sz w:val="28"/>
+          <w:szCs w:val="28"/>
+        </w:rPr>
+        <w:t>() zero duplicate values were found hence no processing is required.</w:t>
       </w:r>
     </w:p>
     <w:p>
@@ -1464,6 +1542,25 @@
           <w:szCs w:val="32"/>
         </w:rPr>
         <w:t>Exploratory Data Analysis (EDA)</w:t>
+      </w:r>
+    </w:p>
+    <w:p>
+      <w:pPr>
+        <w:rPr>
+          <w:b/>
+          <w:bCs/>
+          <w:sz w:val="28"/>
+          <w:szCs w:val="28"/>
+        </w:rPr>
+      </w:pPr>
+      <w:r>
+        <w:rPr>
+          <w:b/>
+          <w:bCs/>
+          <w:sz w:val="28"/>
+          <w:szCs w:val="28"/>
+        </w:rPr>
+        <w:t xml:space="preserve">Distribution Analysis: </w:t>
       </w:r>
     </w:p>
     <w:p>

</xml_diff>